<commit_message>
Added watching of multiple documents with different prefixes
</commit_message>
<xml_diff>
--- a/example/customer_requirements.docx
+++ b/example/customer_requirements.docx
@@ -112,7 +112,14 @@
         <w:bidi w:val="0"/>
         <w:spacing w:before="0" w:after="173"/>
         <w:jc w:val="left"/>
-        <w:rPr/>
+        <w:rPr>
+          <w:rFonts w:ascii="Liberation Serif" w:hAnsi="Liberation Serif" w:eastAsia="Noto Serif CJK SC" w:cs="Lohit Devanagari"/>
+          <w:color w:val="auto"/>
+          <w:kern w:val="2"/>
+          <w:sz w:val="24"/>
+          <w:szCs w:val="24"/>
+          <w:lang w:val="en-US" w:eastAsia="zh-CN" w:bidi="hi-IN"/>
+        </w:rPr>
       </w:pPr>
       <w:r>
         <w:rPr>

</xml_diff>

<commit_message>
Added duplicate ID warning and flag for watching
</commit_message>
<xml_diff>
--- a/example/customer_requirements.docx
+++ b/example/customer_requirements.docx
@@ -110,27 +110,80 @@
       <w:pPr>
         <w:pStyle w:val="Normal"/>
         <w:bidi w:val="0"/>
+        <w:jc w:val="left"/>
+        <w:rPr/>
+      </w:pPr>
+      <w:r>
+        <w:rPr>
+          <w:rFonts w:eastAsia="Noto Serif CJK SC" w:cs="Lohit Devanagari"/>
+          <w:color w:val="auto"/>
+          <w:kern w:val="2"/>
+          <w:sz w:val="24"/>
+          <w:szCs w:val="24"/>
+          <w:lang w:val="en-US" w:eastAsia="zh-CN" w:bidi="hi-IN"/>
+        </w:rPr>
+        <w:t xml:space="preserve">[c-3] TTD shall present </w:t>
+      </w:r>
+      <w:r>
+        <w:rPr>
+          <w:rFonts w:eastAsia="Noto Serif CJK SC" w:cs="Lohit Devanagari"/>
+          <w:color w:val="auto"/>
+          <w:kern w:val="2"/>
+          <w:sz w:val="24"/>
+          <w:szCs w:val="24"/>
+          <w:lang w:val="en-US" w:eastAsia="zh-CN" w:bidi="hi-IN"/>
+        </w:rPr>
+        <w:t xml:space="preserve">no </w:t>
+      </w:r>
+      <w:r>
+        <w:rPr>
+          <w:rFonts w:eastAsia="Noto Serif CJK SC" w:cs="Lohit Devanagari"/>
+          <w:color w:val="auto"/>
+          <w:kern w:val="2"/>
+          <w:sz w:val="24"/>
+          <w:szCs w:val="24"/>
+          <w:lang w:val="en-US" w:eastAsia="zh-CN" w:bidi="hi-IN"/>
+        </w:rPr>
+        <w:t>surfaces capable of harming the user.</w:t>
+      </w:r>
+    </w:p>
+    <w:p>
+      <w:pPr>
+        <w:pStyle w:val="Normal"/>
+        <w:bidi w:val="0"/>
+        <w:jc w:val="left"/>
+        <w:rPr/>
+      </w:pPr>
+      <w:r>
+        <w:rPr>
+          <w:rFonts w:eastAsia="Noto Serif CJK SC" w:cs="Lohit Devanagari"/>
+          <w:color w:val="auto"/>
+          <w:kern w:val="2"/>
+          <w:sz w:val="24"/>
+          <w:szCs w:val="24"/>
+          <w:lang w:val="en-US" w:eastAsia="zh-CN" w:bidi="hi-IN"/>
+        </w:rPr>
+        <w:t>[c-4] Duplicate ID</w:t>
+      </w:r>
+    </w:p>
+    <w:p>
+      <w:pPr>
+        <w:pStyle w:val="Normal"/>
+        <w:bidi w:val="0"/>
         <w:spacing w:before="0" w:after="173"/>
         <w:jc w:val="left"/>
-        <w:rPr>
-          <w:rFonts w:ascii="Liberation Serif" w:hAnsi="Liberation Serif" w:eastAsia="Noto Serif CJK SC" w:cs="Lohit Devanagari"/>
-          <w:color w:val="auto"/>
-          <w:kern w:val="2"/>
-          <w:sz w:val="24"/>
-          <w:szCs w:val="24"/>
-          <w:lang w:val="en-US" w:eastAsia="zh-CN" w:bidi="hi-IN"/>
-        </w:rPr>
-      </w:pPr>
-      <w:r>
-        <w:rPr>
-          <w:rFonts w:eastAsia="Noto Serif CJK SC" w:cs="Lohit Devanagari"/>
-          <w:color w:val="auto"/>
-          <w:kern w:val="2"/>
-          <w:sz w:val="24"/>
-          <w:szCs w:val="24"/>
-          <w:lang w:val="en-US" w:eastAsia="zh-CN" w:bidi="hi-IN"/>
-        </w:rPr>
-        <w:t>[c-3] TTD shall present surfaces capable of harming the user.</w:t>
+        <w:rPr/>
+      </w:pPr>
+      <w:r>
+        <w:rPr>
+          <w:rFonts w:eastAsia="Noto Serif CJK SC" w:cs="Lohit Devanagari"/>
+          <w:color w:val="auto"/>
+          <w:kern w:val="2"/>
+          <w:sz w:val="24"/>
+          <w:szCs w:val="24"/>
+          <w:lang w:val="en-US" w:eastAsia="zh-CN" w:bidi="hi-IN"/>
+        </w:rPr>
+        <w:t>[c-5] Another requirement</w:t>
       </w:r>
     </w:p>
     <w:sectPr>

</xml_diff>